<commit_message>
#1267 - Added samples and pathogen tests to case import, extended import guide, fixed columns not being properly ignored with the ImportIgnore annotation, further generalizations to the DataImporter, added proper handling for points of entry to import
</commit_message>
<xml_diff>
--- a/sormas-ui/src/main/resources/SORMAS_Import_Guide.docx
+++ b/sormas-ui/src/main/resources/SORMAS_Import_Guide.docx
@@ -107,26 +107,107 @@
           <w:b/>
           <w:lang w:val="en-US"/>
         </w:rPr>
-        <w:t xml:space="preserve">hospitalization </w:t>
-      </w:r>
-      <w:r>
-        <w:rPr>
-          <w:lang w:val="en-US"/>
-        </w:rPr>
-        <w:t>and</w:t>
-      </w:r>
-      <w:r>
-        <w:rPr>
-          <w:b/>
-          <w:lang w:val="en-US"/>
-        </w:rPr>
-        <w:t xml:space="preserve"> epidemiological data</w:t>
-      </w:r>
-      <w:r>
-        <w:rPr>
-          <w:lang w:val="en-US"/>
-        </w:rPr>
-        <w:t xml:space="preserve">. Contacts, samples, and any other type of data that might be part of the SORMAS system </w:t>
+        <w:t>hospitalization</w:t>
+      </w:r>
+      <w:r>
+        <w:rPr>
+          <w:bCs/>
+          <w:lang w:val="en-US"/>
+        </w:rPr>
+        <w:t>,</w:t>
+      </w:r>
+      <w:r>
+        <w:rPr>
+          <w:bCs/>
+          <w:lang w:val="en-US"/>
+        </w:rPr>
+        <w:t xml:space="preserve"> </w:t>
+      </w:r>
+      <w:r>
+        <w:rPr>
+          <w:b/>
+          <w:lang w:val="en-US"/>
+        </w:rPr>
+        <w:t>epidemiological data</w:t>
+      </w:r>
+      <w:r>
+        <w:rPr>
+          <w:bCs/>
+          <w:lang w:val="en-US"/>
+        </w:rPr>
+        <w:t>,</w:t>
+      </w:r>
+      <w:r>
+        <w:rPr>
+          <w:b/>
+          <w:lang w:val="en-US"/>
+        </w:rPr>
+        <w:t xml:space="preserve"> health conditions</w:t>
+      </w:r>
+      <w:r>
+        <w:rPr>
+          <w:bCs/>
+          <w:lang w:val="en-US"/>
+        </w:rPr>
+        <w:t xml:space="preserve">, </w:t>
+      </w:r>
+      <w:r>
+        <w:rPr>
+          <w:b/>
+          <w:lang w:val="en-US"/>
+        </w:rPr>
+        <w:t>port health information</w:t>
+      </w:r>
+      <w:r>
+        <w:rPr>
+          <w:bCs/>
+          <w:lang w:val="en-US"/>
+        </w:rPr>
+        <w:t xml:space="preserve"> as well as any disease-specific details</w:t>
+      </w:r>
+      <w:r>
+        <w:rPr>
+          <w:lang w:val="en-US"/>
+        </w:rPr>
+        <w:t>.</w:t>
+      </w:r>
+      <w:r>
+        <w:rPr>
+          <w:lang w:val="en-US"/>
+        </w:rPr>
+        <w:t xml:space="preserve"> Additionally, it is possible to import </w:t>
+      </w:r>
+      <w:r>
+        <w:rPr>
+          <w:b/>
+          <w:lang w:val="en-US"/>
+        </w:rPr>
+        <w:t>samples</w:t>
+      </w:r>
+      <w:r>
+        <w:rPr>
+          <w:lang w:val="en-US"/>
+        </w:rPr>
+        <w:t xml:space="preserve"> and </w:t>
+      </w:r>
+      <w:r>
+        <w:rPr>
+          <w:b/>
+          <w:lang w:val="en-US"/>
+        </w:rPr>
+        <w:t>pathogen tests</w:t>
+      </w:r>
+      <w:r>
+        <w:rPr>
+          <w:lang w:val="en-US"/>
+        </w:rPr>
+        <w:t xml:space="preserve"> for every case.</w:t>
+      </w:r>
+      <w:r>
+        <w:rPr>
+          <w:lang w:val="en-US"/>
+        </w:rPr>
+        <w:t xml:space="preserve"> Contacts and any other type of data that might be part of the SORMAS system </w:t>
       </w:r>
       <w:r>
         <w:rPr>
@@ -168,6 +249,15 @@
           <w:szCs w:val="24"/>
           <w:lang w:val="en-US"/>
         </w:rPr>
+        <w:t xml:space="preserve">1) </w:t>
+      </w:r>
+      <w:r>
+        <w:rPr>
+          <w:color w:val="365F91" w:themeColor="accent1" w:themeShade="BF"/>
+          <w:sz w:val="28"/>
+          <w:szCs w:val="24"/>
+          <w:lang w:val="en-US"/>
+        </w:rPr>
         <w:t>Creating an import .csv file</w:t>
       </w:r>
     </w:p>
@@ -185,6 +275,9 @@
     <w:p>
       <w:pPr>
         <w:rPr>
+          <w:b/>
+          <w:sz w:val="20"/>
+          <w:szCs w:val="20"/>
           <w:lang w:val="en-US"/>
         </w:rPr>
       </w:pPr>
@@ -206,7 +299,19 @@
         <w:rPr>
           <w:lang w:val="en-US"/>
         </w:rPr>
-        <w:t>are accepted for the case import functionality. If you have a file with an .</w:t>
+        <w:t>are accepted for the case import</w:t>
+      </w:r>
+      <w:r>
+        <w:rPr>
+          <w:lang w:val="en-US"/>
+        </w:rPr>
+        <w:t xml:space="preserve"> feature</w:t>
+      </w:r>
+      <w:r>
+        <w:rPr>
+          <w:lang w:val="en-US"/>
+        </w:rPr>
+        <w:t>. If you have a file with an .</w:t>
       </w:r>
       <w:proofErr w:type="spellStart"/>
       <w:r>
@@ -308,7 +413,19 @@
         <w:rPr>
           <w:lang w:val="en-US"/>
         </w:rPr>
-        <w:t>, even if you have downloaded it before. It is possible that the table format in the SORMAS database has changed and the columns contained in your already downloaded file are outdated, which will result in an import error at best and faulty imported data at worst.</w:t>
+        <w:t xml:space="preserve">, even if you have downloaded it before. It is possible that the table format in the SORMAS database has changed and the columns contained in your already downloaded file are outdated, which will result in an import error at best and </w:t>
+      </w:r>
+      <w:r>
+        <w:rPr>
+          <w:lang w:val="en-US"/>
+        </w:rPr>
+        <w:t>incorrectly</w:t>
+      </w:r>
+      <w:r>
+        <w:rPr>
+          <w:lang w:val="en-US"/>
+        </w:rPr>
+        <w:t xml:space="preserve"> imported data at worst.</w:t>
       </w:r>
     </w:p>
     <w:p>
@@ -327,7 +444,7 @@
         <w:rPr>
           <w:lang w:val="en-US"/>
         </w:rPr>
-        <w:t>contents,</w:t>
+        <w:t>contents</w:t>
       </w:r>
       <w:r>
         <w:rPr>
@@ -353,7 +470,21 @@
         <w:rPr>
           <w:lang w:val="en-US"/>
         </w:rPr>
-        <w:t>Please refer to the SORMAS Data Dictionary to learn which data the different columns expect and use it to translate your data to the SORMAS format.</w:t>
+        <w:t xml:space="preserve">Please refer to the </w:t>
+      </w:r>
+      <w:r>
+        <w:rPr>
+          <w:b/>
+          <w:bCs/>
+          <w:lang w:val="en-US"/>
+        </w:rPr>
+        <w:t>SORMAS Data Dictionary</w:t>
+      </w:r>
+      <w:r>
+        <w:rPr>
+          <w:lang w:val="en-US"/>
+        </w:rPr>
+        <w:t xml:space="preserve"> to learn which data the different columns expect and use it to translate your data to the SORMAS format.</w:t>
       </w:r>
     </w:p>
     <w:p>
@@ -460,7 +591,21 @@
           <w:color w:val="000000" w:themeColor="text1"/>
           <w:lang w:val="en-US"/>
         </w:rPr>
-        <w:t xml:space="preserve"> to make sure the file is read correctly. Otherwise, you will end up either with an import error or faulty imported data.</w:t>
+        <w:t xml:space="preserve"> to make sure the file is read correctly. Otherwise, you will end up either with an import error or </w:t>
+      </w:r>
+      <w:r>
+        <w:rPr>
+          <w:color w:val="000000" w:themeColor="text1"/>
+          <w:lang w:val="en-US"/>
+        </w:rPr>
+        <w:t>incorrectly</w:t>
+      </w:r>
+      <w:r>
+        <w:rPr>
+          <w:color w:val="000000" w:themeColor="text1"/>
+          <w:lang w:val="en-US"/>
+        </w:rPr>
+        <w:t xml:space="preserve"> imported data.</w:t>
       </w:r>
     </w:p>
     <w:p>
@@ -490,6 +635,110 @@
           <w:szCs w:val="24"/>
           <w:lang w:val="en-US"/>
         </w:rPr>
+        <w:t>2) Adding samples and pathogen tests to your import</w:t>
+      </w:r>
+    </w:p>
+    <w:p>
+      <w:pPr>
+        <w:pStyle w:val="KeinLeerraum"/>
+        <w:rPr>
+          <w:lang w:val="en-US"/>
+        </w:rPr>
+      </w:pPr>
+    </w:p>
+    <w:p>
+      <w:pPr>
+        <w:rPr>
+          <w:lang w:val="en-US"/>
+        </w:rPr>
+      </w:pPr>
+      <w:r>
+        <w:rPr>
+          <w:lang w:val="en-US"/>
+        </w:rPr>
+        <w:t xml:space="preserve">SORMAS supports the import of </w:t>
+      </w:r>
+      <w:r>
+        <w:rPr>
+          <w:b/>
+          <w:lang w:val="en-US"/>
+        </w:rPr>
+        <w:t xml:space="preserve">samples </w:t>
+      </w:r>
+      <w:r>
+        <w:rPr>
+          <w:lang w:val="en-US"/>
+        </w:rPr>
+        <w:t xml:space="preserve">and </w:t>
+      </w:r>
+      <w:r>
+        <w:rPr>
+          <w:b/>
+          <w:lang w:val="en-US"/>
+        </w:rPr>
+        <w:t>pathogen tests</w:t>
+      </w:r>
+      <w:r>
+        <w:rPr>
+          <w:lang w:val="en-US"/>
+        </w:rPr>
+        <w:t xml:space="preserve"> during the case import. The import template already contains columns for one sample and one pathogen test. You can copy and paste the two header rows containing these columns to the right to import as many samples and pathogen tests as you need to. </w:t>
+      </w:r>
+      <w:r>
+        <w:rPr>
+          <w:b/>
+          <w:lang w:val="en-US"/>
+        </w:rPr>
+        <w:t>Please note</w:t>
+      </w:r>
+      <w:r>
+        <w:rPr>
+          <w:lang w:val="en-US"/>
+        </w:rPr>
+        <w:t xml:space="preserve"> that you need to set up the headers for the </w:t>
+      </w:r>
+      <w:r>
+        <w:rPr>
+          <w:b/>
+          <w:lang w:val="en-US"/>
+        </w:rPr>
+        <w:t>maximum number of samples and pathogen tests</w:t>
+      </w:r>
+      <w:r>
+        <w:rPr>
+          <w:lang w:val="en-US"/>
+        </w:rPr>
+        <w:t xml:space="preserve"> one of the cases you import will have. The import will automatically skip the creation of a sample and pathogen test whenever the respective table cells of a case are empty. </w:t>
+      </w:r>
+    </w:p>
+    <w:p>
+      <w:pPr>
+        <w:pStyle w:val="KeinLeerraum"/>
+        <w:shd w:val="clear" w:color="auto" w:fill="C6D9F1" w:themeFill="text2" w:themeFillTint="33"/>
+        <w:jc w:val="center"/>
+        <w:rPr>
+          <w:color w:val="365F91" w:themeColor="accent1" w:themeShade="BF"/>
+          <w:sz w:val="28"/>
+          <w:szCs w:val="24"/>
+          <w:lang w:val="en-US"/>
+        </w:rPr>
+      </w:pPr>
+      <w:r>
+        <w:rPr>
+          <w:color w:val="365F91" w:themeColor="accent1" w:themeShade="BF"/>
+          <w:sz w:val="28"/>
+          <w:szCs w:val="24"/>
+          <w:lang w:val="en-US"/>
+        </w:rPr>
+        <w:t xml:space="preserve">3) </w:t>
+      </w:r>
+      <w:r>
+        <w:rPr>
+          <w:color w:val="365F91" w:themeColor="accent1" w:themeShade="BF"/>
+          <w:sz w:val="28"/>
+          <w:szCs w:val="24"/>
+          <w:lang w:val="en-US"/>
+        </w:rPr>
         <w:t>Importing the .csv file into SORMAS</w:t>
       </w:r>
     </w:p>
@@ -550,7 +799,7 @@
           <w:sz w:val="24"/>
           <w:lang w:val="en-US"/>
         </w:rPr>
-        <w:t>Upload Case List</w:t>
+        <w:t>Start Data Import</w:t>
       </w:r>
       <w:r>
         <w:rPr>
@@ -588,7 +837,6 @@
           <w:color w:val="000000" w:themeColor="text1"/>
           <w:lang w:val="en-US"/>
         </w:rPr>
-        <w:lastRenderedPageBreak/>
         <w:t>If everything is alright and SORMAS can correctly read the file, the cases are imported into the SORMAS database and you will receive a message notifying you about the success</w:t>
       </w:r>
       <w:r>
@@ -817,6 +1065,22 @@
       </w:r>
       <w:r>
         <w:rPr>
+          <w:bCs/>
+          <w:color w:val="000000" w:themeColor="text1"/>
+          <w:lang w:val="en-US"/>
+        </w:rPr>
+        <w:t>,</w:t>
+      </w:r>
+      <w:r>
+        <w:rPr>
+          <w:b/>
+          <w:color w:val="000000" w:themeColor="text1"/>
+          <w:lang w:val="en-US"/>
+        </w:rPr>
+        <w:t xml:space="preserve"> point of entry</w:t>
+      </w:r>
+      <w:r>
+        <w:rPr>
           <w:color w:val="000000" w:themeColor="text1"/>
           <w:lang w:val="en-US"/>
         </w:rPr>
@@ -849,23 +1113,7 @@
           <w:color w:val="000000" w:themeColor="text1"/>
           <w:lang w:val="en-US"/>
         </w:rPr>
-        <w:t xml:space="preserve">, only names that are contained within the SORMAS database are supported. Please make sure that your spelling matches the database entry in SORMAS, </w:t>
-      </w:r>
-      <w:proofErr w:type="gramStart"/>
-      <w:r>
-        <w:rPr>
-          <w:color w:val="000000" w:themeColor="text1"/>
-          <w:lang w:val="en-US"/>
-        </w:rPr>
-        <w:t>and also</w:t>
-      </w:r>
-      <w:proofErr w:type="gramEnd"/>
-      <w:r>
-        <w:rPr>
-          <w:color w:val="000000" w:themeColor="text1"/>
-          <w:lang w:val="en-US"/>
-        </w:rPr>
-        <w:t xml:space="preserve"> make sure that you don’t enter a district that is not part of the region you entered (the same applies to communities and facilities). </w:t>
+        <w:t xml:space="preserve">, only names that are contained within the SORMAS database are supported. Please make sure that your spelling matches the database entry in SORMAS, and also make sure that you don’t enter a district that is not part of the region you entered (the same applies to communities and facilities). </w:t>
       </w:r>
     </w:p>
     <w:p>
@@ -895,7 +1143,7 @@
           <w:szCs w:val="24"/>
           <w:lang w:val="en-US"/>
         </w:rPr>
-        <w:t xml:space="preserve">Handling the </w:t>
+        <w:t xml:space="preserve">4) </w:t>
       </w:r>
       <w:r>
         <w:rPr>
@@ -904,10 +1152,17 @@
           <w:szCs w:val="24"/>
           <w:lang w:val="en-US"/>
         </w:rPr>
+        <w:t xml:space="preserve">Handling the </w:t>
+      </w:r>
+      <w:r>
+        <w:rPr>
+          <w:color w:val="365F91" w:themeColor="accent1" w:themeShade="BF"/>
+          <w:sz w:val="28"/>
+          <w:szCs w:val="24"/>
+          <w:lang w:val="en-US"/>
+        </w:rPr>
         <w:t>detection of potential duplicates</w:t>
       </w:r>
-      <w:bookmarkStart w:id="0" w:name="_GoBack"/>
-      <w:bookmarkEnd w:id="0"/>
     </w:p>
     <w:p>
       <w:pPr>
@@ -958,119 +1213,87 @@
         <w:rPr>
           <w:lang w:val="en-US"/>
         </w:rPr>
-        <w:t>.</w:t>
-      </w:r>
-    </w:p>
-    <w:p>
-      <w:pPr>
-        <w:rPr>
-          <w:color w:val="000000" w:themeColor="text1"/>
-          <w:lang w:val="en-US"/>
-        </w:rPr>
-      </w:pPr>
-      <w:r>
-        <w:rPr>
-          <w:lang w:val="en-US"/>
-        </w:rPr>
-        <w:t xml:space="preserve">On top of the dialog, you will see the most important information about the case </w:t>
-      </w:r>
-      <w:r>
-        <w:rPr>
-          <w:lang w:val="en-US"/>
-        </w:rPr>
-        <w:t xml:space="preserve">and person </w:t>
-      </w:r>
-      <w:r>
-        <w:rPr>
-          <w:lang w:val="en-US"/>
-        </w:rPr>
-        <w:t>tha</w:t>
-      </w:r>
-      <w:r>
-        <w:rPr>
-          <w:lang w:val="en-US"/>
-        </w:rPr>
-        <w:t>t are about to be imported</w:t>
-      </w:r>
-      <w:r>
-        <w:rPr>
-          <w:lang w:val="en-US"/>
-        </w:rPr>
-        <w:t xml:space="preserve">. Below, a table containing all persons in the system whose names are </w:t>
-      </w:r>
-      <w:proofErr w:type="gramStart"/>
-      <w:r>
-        <w:rPr>
-          <w:lang w:val="en-US"/>
-        </w:rPr>
-        <w:t>similar to</w:t>
-      </w:r>
-      <w:proofErr w:type="gramEnd"/>
-      <w:r>
-        <w:rPr>
-          <w:lang w:val="en-US"/>
-        </w:rPr>
-        <w:t xml:space="preserve"> the one you are trying to </w:t>
-      </w:r>
-      <w:r>
-        <w:rPr>
-          <w:lang w:val="en-US"/>
-        </w:rPr>
-        <w:t>import is displayed</w:t>
-      </w:r>
-      <w:r>
-        <w:rPr>
-          <w:lang w:val="en-US"/>
-        </w:rPr>
-        <w:t>. This might include</w:t>
-      </w:r>
-      <w:r>
-        <w:rPr>
-          <w:lang w:val="en-US"/>
-        </w:rPr>
-        <w:t xml:space="preserve"> a link to a case of the respective person that is likely to match the information about the imported case above</w:t>
-      </w:r>
-      <w:r>
-        <w:rPr>
-          <w:lang w:val="en-US"/>
-        </w:rPr>
-        <w:t xml:space="preserve">. </w:t>
-      </w:r>
-      <w:r>
-        <w:rPr>
-          <w:lang w:val="en-US"/>
-        </w:rPr>
-        <w:t xml:space="preserve">Use this list to thoroughly check whether the imported person </w:t>
-      </w:r>
-      <w:r>
-        <w:rPr>
-          <w:lang w:val="en-US"/>
-        </w:rPr>
-        <w:t>and/or case is</w:t>
-      </w:r>
-      <w:r>
-        <w:rPr>
-          <w:lang w:val="en-US"/>
-        </w:rPr>
-        <w:t xml:space="preserve"> a duplicate of one of the persons </w:t>
-      </w:r>
-      <w:r>
-        <w:rPr>
-          <w:lang w:val="en-US"/>
-        </w:rPr>
-        <w:t xml:space="preserve">(and its associated case) </w:t>
-      </w:r>
-      <w:r>
-        <w:rPr>
-          <w:lang w:val="en-US"/>
-        </w:rPr>
-        <w:t>already in the system</w:t>
-      </w:r>
-      <w:r>
-        <w:rPr>
-          <w:lang w:val="en-US"/>
-        </w:rPr>
-        <w:t>, and choos</w:t>
+        <w:t xml:space="preserve"> as well as the disease, region and report date of the case.</w:t>
+      </w:r>
+    </w:p>
+    <w:p>
+      <w:pPr>
+        <w:rPr>
+          <w:color w:val="000000" w:themeColor="text1"/>
+          <w:lang w:val="en-US"/>
+        </w:rPr>
+      </w:pPr>
+      <w:r>
+        <w:rPr>
+          <w:lang w:val="en-US"/>
+        </w:rPr>
+        <w:t>On top of the dialog, you will see the most important information about the case tha</w:t>
+      </w:r>
+      <w:r>
+        <w:rPr>
+          <w:lang w:val="en-US"/>
+        </w:rPr>
+        <w:t xml:space="preserve">t </w:t>
+      </w:r>
+      <w:r>
+        <w:rPr>
+          <w:lang w:val="en-US"/>
+        </w:rPr>
+        <w:t>is</w:t>
+      </w:r>
+      <w:r>
+        <w:rPr>
+          <w:lang w:val="en-US"/>
+        </w:rPr>
+        <w:t xml:space="preserve"> about to be imported</w:t>
+      </w:r>
+      <w:r>
+        <w:rPr>
+          <w:lang w:val="en-US"/>
+        </w:rPr>
+        <w:t xml:space="preserve">. Below, a table containing all </w:t>
+      </w:r>
+      <w:r>
+        <w:rPr>
+          <w:lang w:val="en-US"/>
+        </w:rPr>
+        <w:t>cases</w:t>
+      </w:r>
+      <w:r>
+        <w:rPr>
+          <w:lang w:val="en-US"/>
+        </w:rPr>
+        <w:t xml:space="preserve"> in the system </w:t>
+      </w:r>
+      <w:r>
+        <w:rPr>
+          <w:lang w:val="en-US"/>
+        </w:rPr>
+        <w:t>that are similar</w:t>
+      </w:r>
+      <w:r>
+        <w:rPr>
+          <w:lang w:val="en-US"/>
+        </w:rPr>
+        <w:t xml:space="preserve"> to the one you are trying to </w:t>
+      </w:r>
+      <w:r>
+        <w:rPr>
+          <w:lang w:val="en-US"/>
+        </w:rPr>
+        <w:t xml:space="preserve">import is displayed. Use this list to thoroughly check whether the imported case is a duplicate of one of the </w:t>
+      </w:r>
+      <w:r>
+        <w:rPr>
+          <w:lang w:val="en-US"/>
+        </w:rPr>
+        <w:t>cases</w:t>
+      </w:r>
+      <w:r>
+        <w:rPr>
+          <w:lang w:val="en-US"/>
+        </w:rPr>
+        <w:t xml:space="preserve"> already in the system, and choos</w:t>
       </w:r>
       <w:r>
         <w:rPr>
@@ -1109,14 +1332,7 @@
           <w:b/>
           <w:lang w:val="en-US"/>
         </w:rPr>
-        <w:t>Select a person and override its information with those of your imported person</w:t>
-      </w:r>
-      <w:r>
-        <w:rPr>
-          <w:b/>
-          <w:lang w:val="en-US"/>
-        </w:rPr>
-        <w:t>.</w:t>
+        <w:t>Pick an existing case.</w:t>
       </w:r>
       <w:r>
         <w:rPr>
@@ -1128,7 +1344,69 @@
         <w:rPr>
           <w:lang w:val="en-US"/>
         </w:rPr>
-        <w:t>Choose this option when you know that your imported person is the same as one of the persons in the list. The information of the already existing person will be updated with the information provided in the import file.</w:t>
+        <w:t xml:space="preserve">Choose this option when you know that your imported </w:t>
+      </w:r>
+      <w:r>
+        <w:rPr>
+          <w:lang w:val="en-US"/>
+        </w:rPr>
+        <w:t>case</w:t>
+      </w:r>
+      <w:r>
+        <w:rPr>
+          <w:lang w:val="en-US"/>
+        </w:rPr>
+        <w:t xml:space="preserve"> is the same as one of the </w:t>
+      </w:r>
+      <w:r>
+        <w:rPr>
+          <w:lang w:val="en-US"/>
+        </w:rPr>
+        <w:t>cases</w:t>
+      </w:r>
+      <w:r>
+        <w:rPr>
+          <w:lang w:val="en-US"/>
+        </w:rPr>
+        <w:t xml:space="preserve"> in the list.</w:t>
+      </w:r>
+      <w:r>
+        <w:rPr>
+          <w:lang w:val="en-US"/>
+        </w:rPr>
+        <w:t xml:space="preserve"> You need to select that case in the list below.</w:t>
+      </w:r>
+      <w:r>
+        <w:rPr>
+          <w:lang w:val="en-US"/>
+        </w:rPr>
+        <w:t xml:space="preserve"> </w:t>
+      </w:r>
+      <w:r>
+        <w:rPr>
+          <w:b/>
+          <w:lang w:val="en-US"/>
+        </w:rPr>
+        <w:t>Only do this if you are sure that it is a duplicate!</w:t>
+      </w:r>
+      <w:r>
+        <w:rPr>
+          <w:lang w:val="en-US"/>
+        </w:rPr>
+        <w:t xml:space="preserve"> It is much worse to lose information about unique cases than to accidentally create a copy of an already existing case. Check the check box stating “</w:t>
+      </w:r>
+      <w:r>
+        <w:rPr>
+          <w:i/>
+          <w:lang w:val="en-US"/>
+        </w:rPr>
+        <w:t>Override existing case with changes from the imported case?”</w:t>
+      </w:r>
+      <w:r>
+        <w:rPr>
+          <w:lang w:val="en-US"/>
+        </w:rPr>
+        <w:t xml:space="preserve"> if you want to update the case you selected with the information from the import template.</w:t>
       </w:r>
     </w:p>
     <w:p>
@@ -1154,26 +1432,57 @@
           <w:b/>
           <w:lang w:val="en-US"/>
         </w:rPr>
-        <w:t>Merge with matching case</w:t>
-      </w:r>
-      <w:r>
-        <w:rPr>
-          <w:b/>
-          <w:lang w:val="en-US"/>
-        </w:rPr>
-        <w:t>.</w:t>
-      </w:r>
-      <w:r>
-        <w:rPr>
-          <w:lang w:val="en-US"/>
-        </w:rPr>
-        <w:t xml:space="preserve"> </w:t>
-      </w:r>
-      <w:r>
-        <w:rPr>
-          <w:lang w:val="en-US"/>
-        </w:rPr>
-        <w:t>Choose this option if, additionally to the person, the case displayed in its table row is the same as the one you are about to import. This will update the case information with the information provided in the import file.</w:t>
+        <w:t xml:space="preserve">Create a new </w:t>
+      </w:r>
+      <w:r>
+        <w:rPr>
+          <w:b/>
+          <w:lang w:val="en-US"/>
+        </w:rPr>
+        <w:t>case</w:t>
+      </w:r>
+      <w:r>
+        <w:rPr>
+          <w:b/>
+          <w:lang w:val="en-US"/>
+        </w:rPr>
+        <w:t xml:space="preserve">. </w:t>
+      </w:r>
+      <w:r>
+        <w:rPr>
+          <w:lang w:val="en-US"/>
+        </w:rPr>
+        <w:t xml:space="preserve">Choose this option if the </w:t>
+      </w:r>
+      <w:r>
+        <w:rPr>
+          <w:lang w:val="en-US"/>
+        </w:rPr>
+        <w:t>case</w:t>
+      </w:r>
+      <w:r>
+        <w:rPr>
+          <w:lang w:val="en-US"/>
+        </w:rPr>
+        <w:t xml:space="preserve"> you are about to import do</w:t>
+      </w:r>
+      <w:r>
+        <w:rPr>
+          <w:lang w:val="en-US"/>
+        </w:rPr>
+        <w:t>es not</w:t>
+      </w:r>
+      <w:r>
+        <w:rPr>
+          <w:lang w:val="en-US"/>
+        </w:rPr>
+        <w:t xml:space="preserve"> exist in the database yet. This will create </w:t>
+      </w:r>
+      <w:r>
+        <w:rPr>
+          <w:lang w:val="en-US"/>
+        </w:rPr>
+        <w:t>a new case containing all the information from the file.</w:t>
       </w:r>
     </w:p>
     <w:p>
@@ -1199,7 +1508,7 @@
           <w:b/>
           <w:lang w:val="en-US"/>
         </w:rPr>
-        <w:t>Create a new person</w:t>
+        <w:t>Skip</w:t>
       </w:r>
       <w:r>
         <w:rPr>
@@ -1212,7 +1521,7 @@
         <w:rPr>
           <w:lang w:val="en-US"/>
         </w:rPr>
-        <w:t>Choose this option if the person and case you are about to import don’t exist in the database yet. This will create both a new case and a new person associated with it.</w:t>
+        <w:t>Click on this button if you have decided that you don’t have enough information to make this decision, or if you don’t want to import the case for any other reason.</w:t>
       </w:r>
     </w:p>
     <w:p>
@@ -1238,7 +1547,7 @@
           <w:b/>
           <w:lang w:val="en-US"/>
         </w:rPr>
-        <w:t>Skip</w:t>
+        <w:t>Cancel</w:t>
       </w:r>
       <w:r>
         <w:rPr>
@@ -1251,45 +1560,6 @@
         <w:rPr>
           <w:lang w:val="en-US"/>
         </w:rPr>
-        <w:t>Click on this button if you have decided that you don’t have enough information to make this decision, or if you don’t want to import the case for any other reason.</w:t>
-      </w:r>
-    </w:p>
-    <w:p>
-      <w:pPr>
-        <w:pStyle w:val="Listenabsatz"/>
-        <w:numPr>
-          <w:ilvl w:val="0"/>
-          <w:numId w:val="5"/>
-        </w:numPr>
-        <w:pBdr>
-          <w:top w:val="single" w:sz="4" w:space="1" w:color="auto" w:shadow="1"/>
-          <w:left w:val="single" w:sz="4" w:space="4" w:color="auto" w:shadow="1"/>
-          <w:bottom w:val="single" w:sz="4" w:space="1" w:color="auto" w:shadow="1"/>
-          <w:right w:val="single" w:sz="4" w:space="4" w:color="auto" w:shadow="1"/>
-        </w:pBdr>
-        <w:shd w:val="clear" w:color="auto" w:fill="F2F2F2" w:themeFill="background1" w:themeFillShade="F2"/>
-        <w:rPr>
-          <w:lang w:val="en-US"/>
-        </w:rPr>
-      </w:pPr>
-      <w:r>
-        <w:rPr>
-          <w:b/>
-          <w:lang w:val="en-US"/>
-        </w:rPr>
-        <w:t>Cancel</w:t>
-      </w:r>
-      <w:r>
-        <w:rPr>
-          <w:b/>
-          <w:lang w:val="en-US"/>
-        </w:rPr>
-        <w:t xml:space="preserve">. </w:t>
-      </w:r>
-      <w:r>
-        <w:rPr>
-          <w:lang w:val="en-US"/>
-        </w:rPr>
         <w:t>Click on this button if you want to cancel the whole import process. All the cases imported up to this point will still be imported, but the rest of the import file will be ignored.</w:t>
       </w:r>
     </w:p>
@@ -1303,7 +1573,6 @@
         <w:rPr>
           <w:lang w:val="en-US"/>
         </w:rPr>
-        <w:lastRenderedPageBreak/>
         <w:t>After your selection (unless you have decided to cancel the import), the import process will continue until either all cases have been imported or another potential similarity requires your attention.</w:t>
       </w:r>
     </w:p>
@@ -1334,7 +1603,7 @@
           <w:szCs w:val="24"/>
           <w:lang w:val="en-US"/>
         </w:rPr>
-        <w:t>Adjusting</w:t>
+        <w:t xml:space="preserve">5) </w:t>
       </w:r>
       <w:r>
         <w:rPr>
@@ -1343,6 +1612,15 @@
           <w:szCs w:val="24"/>
           <w:lang w:val="en-US"/>
         </w:rPr>
+        <w:t>Adjusting</w:t>
+      </w:r>
+      <w:r>
+        <w:rPr>
+          <w:color w:val="365F91" w:themeColor="accent1" w:themeShade="BF"/>
+          <w:sz w:val="28"/>
+          <w:szCs w:val="24"/>
+          <w:lang w:val="en-US"/>
+        </w:rPr>
         <w:t xml:space="preserve"> in case of import errors</w:t>
       </w:r>
     </w:p>
@@ -1376,14 +1654,49 @@
           <w:color w:val="000000" w:themeColor="text1"/>
           <w:lang w:val="en-US"/>
         </w:rPr>
-        <w:t>the cases described above</w:t>
-      </w:r>
-      <w:r>
-        <w:rPr>
-          <w:color w:val="000000" w:themeColor="text1"/>
-          <w:lang w:val="en-US"/>
-        </w:rPr>
-        <w:t xml:space="preserve">, the import will not fail completely, but only the affected cases will not be imported. If at least one case could not be imported, you can download an error report file by clicking on the </w:t>
+        <w:t xml:space="preserve">the cases </w:t>
+      </w:r>
+      <w:r>
+        <w:rPr>
+          <w:color w:val="000000" w:themeColor="text1"/>
+          <w:lang w:val="en-US"/>
+        </w:rPr>
+        <w:t xml:space="preserve">that could lead to import errors </w:t>
+      </w:r>
+      <w:r>
+        <w:rPr>
+          <w:color w:val="000000" w:themeColor="text1"/>
+          <w:lang w:val="en-US"/>
+        </w:rPr>
+        <w:t xml:space="preserve">described </w:t>
+      </w:r>
+      <w:r>
+        <w:rPr>
+          <w:color w:val="000000" w:themeColor="text1"/>
+          <w:lang w:val="en-US"/>
+        </w:rPr>
+        <w:t>in 3)</w:t>
+      </w:r>
+      <w:r>
+        <w:rPr>
+          <w:color w:val="000000" w:themeColor="text1"/>
+          <w:lang w:val="en-US"/>
+        </w:rPr>
+        <w:t>, the import will not fail completely</w:t>
+      </w:r>
+      <w:r>
+        <w:rPr>
+          <w:color w:val="000000" w:themeColor="text1"/>
+          <w:lang w:val="en-US"/>
+        </w:rPr>
+        <w:t>;</w:t>
+      </w:r>
+      <w:r>
+        <w:rPr>
+          <w:color w:val="000000" w:themeColor="text1"/>
+          <w:lang w:val="en-US"/>
+        </w:rPr>
+        <w:t xml:space="preserve"> only the affected cases will not be imported. If at least one case could not be imported, you can download an error report file by clicking on the </w:t>
       </w:r>
       <w:r>
         <w:rPr>
@@ -1479,7 +1792,19 @@
         <w:rPr>
           <w:lang w:val="en-US"/>
         </w:rPr>
-        <w:t xml:space="preserve">the SORMAS database. When you close the import dialog by clicking on the small icon in the top right, the case list will be </w:t>
+        <w:t xml:space="preserve">the SORMAS database. When you close the import dialog by clicking on the small icon in the top right, the case </w:t>
+      </w:r>
+      <w:r>
+        <w:rPr>
+          <w:lang w:val="en-US"/>
+        </w:rPr>
+        <w:t>directory</w:t>
+      </w:r>
+      <w:r>
+        <w:rPr>
+          <w:lang w:val="en-US"/>
+        </w:rPr>
+        <w:t xml:space="preserve"> will be </w:t>
       </w:r>
       <w:r>
         <w:rPr>
@@ -1747,7 +2072,7 @@
         <w:rFonts w:ascii="Wingdings" w:hAnsi="Wingdings" w:hint="default"/>
       </w:rPr>
     </w:lvl>
-    <w:lvl w:ilvl="1" w:tplc="04070003" w:tentative="1">
+    <w:lvl w:ilvl="1" w:tplc="04070003">
       <w:start w:val="1"/>
       <w:numFmt w:val="bullet"/>
       <w:lvlText w:val="o"/>
@@ -2221,7 +2546,7 @@
       </w:pPr>
     </w:pPrDefault>
   </w:docDefaults>
-  <w:latentStyles w:defLockedState="0" w:defUIPriority="99" w:defSemiHidden="0" w:defUnhideWhenUsed="0" w:defQFormat="0" w:count="375">
+  <w:latentStyles w:defLockedState="0" w:defUIPriority="99" w:defSemiHidden="0" w:defUnhideWhenUsed="0" w:defQFormat="0" w:count="376">
     <w:lsdException w:name="Normal" w:uiPriority="0" w:qFormat="1"/>
     <w:lsdException w:name="heading 1" w:uiPriority="9" w:qFormat="1"/>
     <w:lsdException w:name="heading 2" w:semiHidden="1" w:uiPriority="9" w:unhideWhenUsed="1" w:qFormat="1"/>
@@ -2327,7 +2652,6 @@
     <w:lsdException w:name="HTML Sample" w:semiHidden="1" w:unhideWhenUsed="1"/>
     <w:lsdException w:name="HTML Typewriter" w:semiHidden="1" w:unhideWhenUsed="1"/>
     <w:lsdException w:name="HTML Variable" w:semiHidden="1" w:unhideWhenUsed="1"/>
-    <w:lsdException w:name="Normal Table" w:semiHidden="1" w:unhideWhenUsed="1"/>
     <w:lsdException w:name="annotation subject" w:semiHidden="1" w:unhideWhenUsed="1"/>
     <w:lsdException w:name="No List" w:semiHidden="1" w:unhideWhenUsed="1"/>
     <w:lsdException w:name="Outline List 1" w:semiHidden="1" w:unhideWhenUsed="1"/>
@@ -2374,10 +2698,8 @@
     <w:lsdException w:name="Table Subtle 2" w:semiHidden="1" w:unhideWhenUsed="1"/>
     <w:lsdException w:name="Table Web 1" w:semiHidden="1" w:unhideWhenUsed="1"/>
     <w:lsdException w:name="Table Web 2" w:semiHidden="1" w:unhideWhenUsed="1"/>
-    <w:lsdException w:name="Table Web 3" w:semiHidden="1" w:unhideWhenUsed="1"/>
     <w:lsdException w:name="Balloon Text" w:semiHidden="1" w:unhideWhenUsed="1"/>
     <w:lsdException w:name="Table Grid" w:uiPriority="59"/>
-    <w:lsdException w:name="Table Theme" w:semiHidden="1" w:unhideWhenUsed="1"/>
     <w:lsdException w:name="Placeholder Text" w:semiHidden="1"/>
     <w:lsdException w:name="No Spacing" w:uiPriority="1" w:qFormat="1"/>
     <w:lsdException w:name="Light Shading" w:uiPriority="60"/>
@@ -2597,6 +2919,7 @@
     <w:lsdException w:name="Smart Hyperlink" w:semiHidden="1" w:unhideWhenUsed="1"/>
     <w:lsdException w:name="Hashtag" w:semiHidden="1" w:unhideWhenUsed="1"/>
     <w:lsdException w:name="Unresolved Mention" w:semiHidden="1" w:unhideWhenUsed="1"/>
+    <w:lsdException w:name="Smart Link" w:semiHidden="1" w:unhideWhenUsed="1"/>
   </w:latentStyles>
   <w:style w:type="paragraph" w:default="1" w:styleId="Standard">
     <w:name w:val="Normal"/>
@@ -2953,7 +3276,7 @@
 </file>
 
 <file path=customXml/itemProps1.xml><?xml version="1.0" encoding="utf-8"?>
-<ds:datastoreItem xmlns:ds="http://schemas.openxmlformats.org/officeDocument/2006/customXml" ds:itemID="{54555348-2D03-435E-B619-DAE00C97F64D}">
+<ds:datastoreItem xmlns:ds="http://schemas.openxmlformats.org/officeDocument/2006/customXml" ds:itemID="{842E7C59-0363-4C39-A9AB-B1EC9B6764D6}">
   <ds:schemaRefs>
     <ds:schemaRef ds:uri="http://schemas.openxmlformats.org/officeDocument/2006/bibliography"/>
   </ds:schemaRefs>

</xml_diff>

<commit_message>
#2131 - Added header row hint
</commit_message>
<xml_diff>
--- a/sormas-ui/src/main/resources/SORMAS_Import_Guide.docx
+++ b/sormas-ui/src/main/resources/SORMAS_Import_Guide.docx
@@ -1,6 +1,6 @@
 
 <file path=word/document.xml><?xml version="1.0" encoding="utf-8"?>
-<w:document xmlns:wpc="http://schemas.microsoft.com/office/word/2010/wordprocessingCanvas" xmlns:cx="http://schemas.microsoft.com/office/drawing/2014/chartex" xmlns:cx1="http://schemas.microsoft.com/office/drawing/2015/9/8/chartex" xmlns:cx2="http://schemas.microsoft.com/office/drawing/2015/10/21/chartex" xmlns:cx3="http://schemas.microsoft.com/office/drawing/2016/5/9/chartex" xmlns:cx4="http://schemas.microsoft.com/office/drawing/2016/5/10/chartex" xmlns:cx5="http://schemas.microsoft.com/office/drawing/2016/5/11/chartex" xmlns:cx6="http://schemas.microsoft.com/office/drawing/2016/5/12/chartex" xmlns:cx7="http://schemas.microsoft.com/office/drawing/2016/5/13/chartex" xmlns:cx8="http://schemas.microsoft.com/office/drawing/2016/5/14/chartex" xmlns:mc="http://schemas.openxmlformats.org/markup-compatibility/2006" xmlns:aink="http://schemas.microsoft.com/office/drawing/2016/ink" xmlns:am3d="http://schemas.microsoft.com/office/drawing/2017/model3d" xmlns:o="urn:schemas-microsoft-com:office:office" xmlns:r="http://schemas.openxmlformats.org/officeDocument/2006/relationships" xmlns:m="http://schemas.openxmlformats.org/officeDocument/2006/math" xmlns:v="urn:schemas-microsoft-com:vml" xmlns:wp14="http://schemas.microsoft.com/office/word/2010/wordprocessingDrawing" xmlns:wp="http://schemas.openxmlformats.org/drawingml/2006/wordprocessingDrawing" xmlns:w10="urn:schemas-microsoft-com:office:word" xmlns:w="http://schemas.openxmlformats.org/wordprocessingml/2006/main" xmlns:w14="http://schemas.microsoft.com/office/word/2010/wordml" xmlns:w15="http://schemas.microsoft.com/office/word/2012/wordml" xmlns:w16cid="http://schemas.microsoft.com/office/word/2016/wordml/cid" xmlns:w16se="http://schemas.microsoft.com/office/word/2015/wordml/symex" xmlns:wpg="http://schemas.microsoft.com/office/word/2010/wordprocessingGroup" xmlns:wpi="http://schemas.microsoft.com/office/word/2010/wordprocessingInk" xmlns:wne="http://schemas.microsoft.com/office/word/2006/wordml" xmlns:wps="http://schemas.microsoft.com/office/word/2010/wordprocessingShape" mc:Ignorable="w14 w15 w16se w16cid wp14">
+<w:document xmlns:wpc="http://schemas.microsoft.com/office/word/2010/wordprocessingCanvas" xmlns:cx="http://schemas.microsoft.com/office/drawing/2014/chartex" xmlns:cx1="http://schemas.microsoft.com/office/drawing/2015/9/8/chartex" xmlns:cx2="http://schemas.microsoft.com/office/drawing/2015/10/21/chartex" xmlns:cx3="http://schemas.microsoft.com/office/drawing/2016/5/9/chartex" xmlns:cx4="http://schemas.microsoft.com/office/drawing/2016/5/10/chartex" xmlns:cx5="http://schemas.microsoft.com/office/drawing/2016/5/11/chartex" xmlns:cx6="http://schemas.microsoft.com/office/drawing/2016/5/12/chartex" xmlns:cx7="http://schemas.microsoft.com/office/drawing/2016/5/13/chartex" xmlns:cx8="http://schemas.microsoft.com/office/drawing/2016/5/14/chartex" xmlns:mc="http://schemas.openxmlformats.org/markup-compatibility/2006" xmlns:aink="http://schemas.microsoft.com/office/drawing/2016/ink" xmlns:am3d="http://schemas.microsoft.com/office/drawing/2017/model3d" xmlns:o="urn:schemas-microsoft-com:office:office" xmlns:r="http://schemas.openxmlformats.org/officeDocument/2006/relationships" xmlns:m="http://schemas.openxmlformats.org/officeDocument/2006/math" xmlns:v="urn:schemas-microsoft-com:vml" xmlns:wp14="http://schemas.microsoft.com/office/word/2010/wordprocessingDrawing" xmlns:wp="http://schemas.openxmlformats.org/drawingml/2006/wordprocessingDrawing" xmlns:w10="urn:schemas-microsoft-com:office:word" xmlns:w="http://schemas.openxmlformats.org/wordprocessingml/2006/main" xmlns:w14="http://schemas.microsoft.com/office/word/2010/wordml" xmlns:w15="http://schemas.microsoft.com/office/word/2012/wordml" xmlns:w16cex="http://schemas.microsoft.com/office/word/2018/wordml/cex" xmlns:w16cid="http://schemas.microsoft.com/office/word/2016/wordml/cid" xmlns:w16="http://schemas.microsoft.com/office/word/2018/wordml" xmlns:w16se="http://schemas.microsoft.com/office/word/2015/wordml/symex" xmlns:wpg="http://schemas.microsoft.com/office/word/2010/wordprocessingGroup" xmlns:wpi="http://schemas.microsoft.com/office/word/2010/wordprocessingInk" xmlns:wne="http://schemas.microsoft.com/office/word/2006/wordml" xmlns:wps="http://schemas.microsoft.com/office/word/2010/wordprocessingShape" mc:Ignorable="w14 w15 w16se w16cid w16 w16cex wp14">
   <w:body>
     <w:p>
       <w:pPr>
@@ -489,6 +489,26 @@
     </w:p>
     <w:p>
       <w:pPr>
+        <w:pBdr>
+          <w:top w:val="single" w:sz="4" w:space="1" w:color="auto" w:shadow="1"/>
+          <w:left w:val="single" w:sz="4" w:space="4" w:color="auto" w:shadow="1"/>
+          <w:bottom w:val="single" w:sz="4" w:space="1" w:color="auto" w:shadow="1"/>
+          <w:right w:val="single" w:sz="4" w:space="4" w:color="auto" w:shadow="1"/>
+        </w:pBdr>
+        <w:shd w:val="clear" w:color="auto" w:fill="DBE5F1" w:themeFill="accent1" w:themeFillTint="33"/>
+        <w:rPr>
+          <w:lang w:val="en-US"/>
+        </w:rPr>
+      </w:pPr>
+      <w:r>
+        <w:rPr>
+          <w:lang w:val="en-US"/>
+        </w:rPr>
+        <w:t>The case import template contains two header rows: The second one is the name of the property, e.g. the disease, while the first one indicates what the property belongs to, e.g. the case itself, the person that the case is associated to or a sample that has been taken.</w:t>
+      </w:r>
+    </w:p>
+    <w:p>
+      <w:pPr>
         <w:pStyle w:val="KeinLeerraum"/>
         <w:rPr>
           <w:sz w:val="2"/>
@@ -682,7 +702,14 @@
         <w:rPr>
           <w:lang w:val="en-US"/>
         </w:rPr>
-        <w:t xml:space="preserve"> during the case import. The import template already contains columns for one sample and one pathogen test. You can copy and paste the two header rows containing these columns to the right to import as many samples and pathogen tests as you need to. </w:t>
+        <w:t xml:space="preserve"> during the case import. The import template already contains columns for one sample and one pathogen test. You can copy and paste the two header rows containing these columns to the right to import as many samples and pathogen </w:t>
+      </w:r>
+      <w:r>
+        <w:rPr>
+          <w:lang w:val="en-US"/>
+        </w:rPr>
+        <w:lastRenderedPageBreak/>
+        <w:t xml:space="preserve">tests as you need to. </w:t>
       </w:r>
       <w:r>
         <w:rPr>
@@ -1311,6 +1338,22 @@
     </w:p>
     <w:p>
       <w:pPr>
+        <w:rPr>
+          <w:color w:val="000000" w:themeColor="text1"/>
+          <w:lang w:val="en-US"/>
+        </w:rPr>
+      </w:pPr>
+    </w:p>
+    <w:p>
+      <w:pPr>
+        <w:rPr>
+          <w:color w:val="000000" w:themeColor="text1"/>
+          <w:lang w:val="en-US"/>
+        </w:rPr>
+      </w:pPr>
+    </w:p>
+    <w:p>
+      <w:pPr>
         <w:pStyle w:val="Listenabsatz"/>
         <w:numPr>
           <w:ilvl w:val="0"/>
@@ -1332,6 +1375,7 @@
           <w:b/>
           <w:lang w:val="en-US"/>
         </w:rPr>
+        <w:lastRenderedPageBreak/>
         <w:t>Pick an existing case.</w:t>
       </w:r>
       <w:r>
@@ -1830,7 +1874,7 @@
 </file>
 
 <file path=word/numbering.xml><?xml version="1.0" encoding="utf-8"?>
-<w:numbering xmlns:wpc="http://schemas.microsoft.com/office/word/2010/wordprocessingCanvas" xmlns:cx="http://schemas.microsoft.com/office/drawing/2014/chartex" xmlns:cx1="http://schemas.microsoft.com/office/drawing/2015/9/8/chartex" xmlns:cx2="http://schemas.microsoft.com/office/drawing/2015/10/21/chartex" xmlns:cx3="http://schemas.microsoft.com/office/drawing/2016/5/9/chartex" xmlns:cx4="http://schemas.microsoft.com/office/drawing/2016/5/10/chartex" xmlns:cx5="http://schemas.microsoft.com/office/drawing/2016/5/11/chartex" xmlns:cx6="http://schemas.microsoft.com/office/drawing/2016/5/12/chartex" xmlns:cx7="http://schemas.microsoft.com/office/drawing/2016/5/13/chartex" xmlns:cx8="http://schemas.microsoft.com/office/drawing/2016/5/14/chartex" xmlns:mc="http://schemas.openxmlformats.org/markup-compatibility/2006" xmlns:aink="http://schemas.microsoft.com/office/drawing/2016/ink" xmlns:am3d="http://schemas.microsoft.com/office/drawing/2017/model3d" xmlns:o="urn:schemas-microsoft-com:office:office" xmlns:r="http://schemas.openxmlformats.org/officeDocument/2006/relationships" xmlns:m="http://schemas.openxmlformats.org/officeDocument/2006/math" xmlns:v="urn:schemas-microsoft-com:vml" xmlns:wp14="http://schemas.microsoft.com/office/word/2010/wordprocessingDrawing" xmlns:wp="http://schemas.openxmlformats.org/drawingml/2006/wordprocessingDrawing" xmlns:w10="urn:schemas-microsoft-com:office:word" xmlns:w="http://schemas.openxmlformats.org/wordprocessingml/2006/main" xmlns:w14="http://schemas.microsoft.com/office/word/2010/wordml" xmlns:w15="http://schemas.microsoft.com/office/word/2012/wordml" xmlns:w16cid="http://schemas.microsoft.com/office/word/2016/wordml/cid" xmlns:w16se="http://schemas.microsoft.com/office/word/2015/wordml/symex" xmlns:wpg="http://schemas.microsoft.com/office/word/2010/wordprocessingGroup" xmlns:wpi="http://schemas.microsoft.com/office/word/2010/wordprocessingInk" xmlns:wne="http://schemas.microsoft.com/office/word/2006/wordml" xmlns:wps="http://schemas.microsoft.com/office/word/2010/wordprocessingShape" mc:Ignorable="w14 w15 w16se w16cid wp14">
+<w:numbering xmlns:wpc="http://schemas.microsoft.com/office/word/2010/wordprocessingCanvas" xmlns:cx="http://schemas.microsoft.com/office/drawing/2014/chartex" xmlns:cx1="http://schemas.microsoft.com/office/drawing/2015/9/8/chartex" xmlns:cx2="http://schemas.microsoft.com/office/drawing/2015/10/21/chartex" xmlns:cx3="http://schemas.microsoft.com/office/drawing/2016/5/9/chartex" xmlns:cx4="http://schemas.microsoft.com/office/drawing/2016/5/10/chartex" xmlns:cx5="http://schemas.microsoft.com/office/drawing/2016/5/11/chartex" xmlns:cx6="http://schemas.microsoft.com/office/drawing/2016/5/12/chartex" xmlns:cx7="http://schemas.microsoft.com/office/drawing/2016/5/13/chartex" xmlns:cx8="http://schemas.microsoft.com/office/drawing/2016/5/14/chartex" xmlns:mc="http://schemas.openxmlformats.org/markup-compatibility/2006" xmlns:aink="http://schemas.microsoft.com/office/drawing/2016/ink" xmlns:am3d="http://schemas.microsoft.com/office/drawing/2017/model3d" xmlns:o="urn:schemas-microsoft-com:office:office" xmlns:r="http://schemas.openxmlformats.org/officeDocument/2006/relationships" xmlns:m="http://schemas.openxmlformats.org/officeDocument/2006/math" xmlns:v="urn:schemas-microsoft-com:vml" xmlns:wp14="http://schemas.microsoft.com/office/word/2010/wordprocessingDrawing" xmlns:wp="http://schemas.openxmlformats.org/drawingml/2006/wordprocessingDrawing" xmlns:w10="urn:schemas-microsoft-com:office:word" xmlns:w="http://schemas.openxmlformats.org/wordprocessingml/2006/main" xmlns:w14="http://schemas.microsoft.com/office/word/2010/wordml" xmlns:w15="http://schemas.microsoft.com/office/word/2012/wordml" xmlns:w16cex="http://schemas.microsoft.com/office/word/2018/wordml/cex" xmlns:w16cid="http://schemas.microsoft.com/office/word/2016/wordml/cid" xmlns:w16="http://schemas.microsoft.com/office/word/2018/wordml" xmlns:w16se="http://schemas.microsoft.com/office/word/2015/wordml/symex" xmlns:wpg="http://schemas.microsoft.com/office/word/2010/wordprocessingGroup" xmlns:wpi="http://schemas.microsoft.com/office/word/2010/wordprocessingInk" xmlns:wne="http://schemas.microsoft.com/office/word/2006/wordml" xmlns:wps="http://schemas.microsoft.com/office/word/2010/wordprocessingShape" mc:Ignorable="w14 w15 w16se w16cid w16 w16cex wp14">
   <w:abstractNum w:abstractNumId="0" w15:restartNumberingAfterBreak="0">
     <w:nsid w:val="0BD062A8"/>
     <w:multiLevelType w:val="hybridMultilevel"/>
@@ -2530,7 +2574,7 @@
 </file>
 
 <file path=word/styles.xml><?xml version="1.0" encoding="utf-8"?>
-<w:styles xmlns:mc="http://schemas.openxmlformats.org/markup-compatibility/2006" xmlns:r="http://schemas.openxmlformats.org/officeDocument/2006/relationships" xmlns:w="http://schemas.openxmlformats.org/wordprocessingml/2006/main" xmlns:w14="http://schemas.microsoft.com/office/word/2010/wordml" xmlns:w15="http://schemas.microsoft.com/office/word/2012/wordml" xmlns:w16cid="http://schemas.microsoft.com/office/word/2016/wordml/cid" xmlns:w16se="http://schemas.microsoft.com/office/word/2015/wordml/symex" mc:Ignorable="w14 w15 w16se w16cid">
+<w:styles xmlns:mc="http://schemas.openxmlformats.org/markup-compatibility/2006" xmlns:r="http://schemas.openxmlformats.org/officeDocument/2006/relationships" xmlns:w="http://schemas.openxmlformats.org/wordprocessingml/2006/main" xmlns:w14="http://schemas.microsoft.com/office/word/2010/wordml" xmlns:w15="http://schemas.microsoft.com/office/word/2012/wordml" xmlns:w16cex="http://schemas.microsoft.com/office/word/2018/wordml/cex" xmlns:w16cid="http://schemas.microsoft.com/office/word/2016/wordml/cid" xmlns:w16="http://schemas.microsoft.com/office/word/2018/wordml" xmlns:w16se="http://schemas.microsoft.com/office/word/2015/wordml/symex" mc:Ignorable="w14 w15 w16se w16cid w16 w16cex">
   <w:docDefaults>
     <w:rPrDefault>
       <w:rPr>
@@ -2652,6 +2696,7 @@
     <w:lsdException w:name="HTML Sample" w:semiHidden="1" w:unhideWhenUsed="1"/>
     <w:lsdException w:name="HTML Typewriter" w:semiHidden="1" w:unhideWhenUsed="1"/>
     <w:lsdException w:name="HTML Variable" w:semiHidden="1" w:unhideWhenUsed="1"/>
+    <w:lsdException w:name="Normal Table" w:semiHidden="1" w:unhideWhenUsed="1"/>
     <w:lsdException w:name="annotation subject" w:semiHidden="1" w:unhideWhenUsed="1"/>
     <w:lsdException w:name="No List" w:semiHidden="1" w:unhideWhenUsed="1"/>
     <w:lsdException w:name="Outline List 1" w:semiHidden="1" w:unhideWhenUsed="1"/>
@@ -2698,8 +2743,10 @@
     <w:lsdException w:name="Table Subtle 2" w:semiHidden="1" w:unhideWhenUsed="1"/>
     <w:lsdException w:name="Table Web 1" w:semiHidden="1" w:unhideWhenUsed="1"/>
     <w:lsdException w:name="Table Web 2" w:semiHidden="1" w:unhideWhenUsed="1"/>
+    <w:lsdException w:name="Table Web 3" w:semiHidden="1" w:unhideWhenUsed="1"/>
     <w:lsdException w:name="Balloon Text" w:semiHidden="1" w:unhideWhenUsed="1"/>
     <w:lsdException w:name="Table Grid" w:uiPriority="59"/>
+    <w:lsdException w:name="Table Theme" w:semiHidden="1" w:unhideWhenUsed="1"/>
     <w:lsdException w:name="Placeholder Text" w:semiHidden="1"/>
     <w:lsdException w:name="No Spacing" w:uiPriority="1" w:qFormat="1"/>
     <w:lsdException w:name="Light Shading" w:uiPriority="60"/>

</xml_diff>